<commit_message>
Removed temporary and backup files
</commit_message>
<xml_diff>
--- a/Assignment Brief/Assessment Brief QHO541 Advanced Database Systems_February2025.docx
+++ b/Assignment Brief/Assessment Brief QHO541 Advanced Database Systems_February2025.docx
@@ -1669,7 +1669,7 @@
           </mc:Choice>
           <mc:Fallback>
             <w:pict>
-              <v:shapetype w14:anchorId="6D989224" id="_x0000_t32" coordsize="21600,21600" o:spt="32" o:oned="t" path="m,l21600,21600e" filled="f">
+              <v:shapetype w14:anchorId="67F78933" id="_x0000_t32" coordsize="21600,21600" o:spt="32" o:oned="t" path="m,l21600,21600e" filled="f">
                 <v:path arrowok="t" fillok="f" o:connecttype="none"/>
                 <o:lock v:ext="edit" shapetype="t"/>
               </v:shapetype>
@@ -2826,7 +2826,7 @@
           </mc:Choice>
           <mc:Fallback>
             <w:pict>
-              <v:shapetype w14:anchorId="291EE493" id="_x0000_t38" coordsize="21600,21600" o:spt="38" o:oned="t" path="m,c@0,0@1,5400@1,10800@1,16200@2,21600,21600,21600e" filled="f">
+              <v:shapetype w14:anchorId="4E818C2A" id="_x0000_t38" coordsize="21600,21600" o:spt="38" o:oned="t" path="m,c@0,0@1,5400@1,10800@1,16200@2,21600,21600,21600e" filled="f">
                 <v:formulas>
                   <v:f eqn="mid #0 0"/>
                   <v:f eqn="val #0"/>
@@ -3060,7 +3060,7 @@
           </mc:Choice>
           <mc:Fallback>
             <w:pict>
-              <v:shape w14:anchorId="0C721A60" id="Connector: Curved 13" o:spid="_x0000_s1026" type="#_x0000_t38" style="position:absolute;margin-left:12pt;margin-top:22.4pt;width:172.8pt;height:43.8pt;z-index:251671552;visibility:visible;mso-wrap-style:square;mso-width-percent:0;mso-height-percent:0;mso-wrap-distance-left:9pt;mso-wrap-distance-top:0;mso-wrap-distance-right:9pt;mso-wrap-distance-bottom:0;mso-position-horizontal:absolute;mso-position-horizontal-relative:text;mso-position-vertical:absolute;mso-position-vertical-relative:text;mso-width-percent:0;mso-height-percent:0;mso-width-relative:margin;mso-height-relative:margin" o:gfxdata="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" adj="10800" strokecolor="black [3200]" strokeweight="1.5pt">
+              <v:shape w14:anchorId="27B6ACD3" id="Connector: Curved 13" o:spid="_x0000_s1026" type="#_x0000_t38" style="position:absolute;margin-left:12pt;margin-top:22.4pt;width:172.8pt;height:43.8pt;z-index:251671552;visibility:visible;mso-wrap-style:square;mso-width-percent:0;mso-height-percent:0;mso-wrap-distance-left:9pt;mso-wrap-distance-top:0;mso-wrap-distance-right:9pt;mso-wrap-distance-bottom:0;mso-position-horizontal:absolute;mso-position-horizontal-relative:text;mso-position-vertical:absolute;mso-position-vertical-relative:text;mso-width-percent:0;mso-height-percent:0;mso-width-relative:margin;mso-height-relative:margin" o:gfxdata="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" adj="10800" strokecolor="black [3200]" strokeweight="1.5pt">
                 <v:stroke endarrow="open"/>
               </v:shape>
             </w:pict>
@@ -3275,20 +3275,29 @@
       <w:r>
         <w:rPr>
           <w:rFonts w:ascii="Quattrocento Sans" w:eastAsia="Quattrocento Sans" w:hAnsi="Quattrocento Sans" w:cs="Quattrocento Sans"/>
+          <w:highlight w:val="green"/>
         </w:rPr>
         <w:t>Relational Schema (E</w:t>
       </w:r>
       <w:r>
         <w:rPr>
           <w:rFonts w:ascii="Quattrocento Sans" w:eastAsia="Quattrocento Sans" w:hAnsi="Quattrocento Sans" w:cs="Quattrocento Sans"/>
+          <w:highlight w:val="green"/>
         </w:rPr>
         <w:t>R</w:t>
       </w:r>
       <w:r>
         <w:rPr>
           <w:rFonts w:ascii="Quattrocento Sans" w:eastAsia="Quattrocento Sans" w:hAnsi="Quattrocento Sans" w:cs="Quattrocento Sans"/>
-        </w:rPr>
-        <w:t xml:space="preserve">D) for the database system. </w:t>
+          <w:highlight w:val="green"/>
+        </w:rPr>
+        <w:t>D)</w:t>
+      </w:r>
+      <w:r>
+        <w:rPr>
+          <w:rFonts w:ascii="Quattrocento Sans" w:eastAsia="Quattrocento Sans" w:hAnsi="Quattrocento Sans" w:cs="Quattrocento Sans"/>
+        </w:rPr>
+        <w:t xml:space="preserve"> for the database system. </w:t>
       </w:r>
       <w:r>
         <w:rPr>
@@ -3300,11 +3309,32 @@
         <w:rPr>
           <w:rFonts w:ascii="Quattrocento Sans" w:eastAsia="Quattrocento Sans" w:hAnsi="Quattrocento Sans" w:cs="Quattrocento Sans"/>
         </w:rPr>
-        <w:t xml:space="preserve"> schema should meet the requirements of 3NF, you must </w:t>
-      </w:r>
-      <w:r>
-        <w:rPr>
-          <w:rFonts w:ascii="Quattrocento Sans" w:eastAsia="Quattrocento Sans" w:hAnsi="Quattrocento Sans" w:cs="Quattrocento Sans"/>
+        <w:t xml:space="preserve"> schema should meet the </w:t>
+      </w:r>
+      <w:r>
+        <w:rPr>
+          <w:rFonts w:ascii="Quattrocento Sans" w:eastAsia="Quattrocento Sans" w:hAnsi="Quattrocento Sans" w:cs="Quattrocento Sans"/>
+          <w:highlight w:val="green"/>
+        </w:rPr>
+        <w:t>requirements of 3NF,</w:t>
+      </w:r>
+      <w:r>
+        <w:rPr>
+          <w:rFonts w:ascii="Quattrocento Sans" w:eastAsia="Quattrocento Sans" w:hAnsi="Quattrocento Sans" w:cs="Quattrocento Sans"/>
+        </w:rPr>
+        <w:t xml:space="preserve"> you </w:t>
+      </w:r>
+      <w:r>
+        <w:rPr>
+          <w:rFonts w:ascii="Quattrocento Sans" w:eastAsia="Quattrocento Sans" w:hAnsi="Quattrocento Sans" w:cs="Quattrocento Sans"/>
+          <w:highlight w:val="yellow"/>
+        </w:rPr>
+        <w:t xml:space="preserve">must </w:t>
+      </w:r>
+      <w:r>
+        <w:rPr>
+          <w:rFonts w:ascii="Quattrocento Sans" w:eastAsia="Quattrocento Sans" w:hAnsi="Quattrocento Sans" w:cs="Quattrocento Sans"/>
+          <w:highlight w:val="yellow"/>
         </w:rPr>
         <w:t>justify</w:t>
       </w:r>
@@ -3355,7 +3385,20 @@
         <w:rPr>
           <w:rFonts w:ascii="Quattrocento Sans" w:eastAsia="Quattrocento Sans" w:hAnsi="Quattrocento Sans" w:cs="Quattrocento Sans"/>
         </w:rPr>
-        <w:t xml:space="preserve">• Develop SQLite Server database system based on the ERD developed as part of the assessment.                                                                              </w:t>
+        <w:t xml:space="preserve">• </w:t>
+      </w:r>
+      <w:r>
+        <w:rPr>
+          <w:rFonts w:ascii="Quattrocento Sans" w:eastAsia="Quattrocento Sans" w:hAnsi="Quattrocento Sans" w:cs="Quattrocento Sans"/>
+          <w:highlight w:val="green"/>
+        </w:rPr>
+        <w:t>Develop SQLite Server database system based on the ERD</w:t>
+      </w:r>
+      <w:r>
+        <w:rPr>
+          <w:rFonts w:ascii="Quattrocento Sans" w:eastAsia="Quattrocento Sans" w:hAnsi="Quattrocento Sans" w:cs="Quattrocento Sans"/>
+        </w:rPr>
+        <w:t xml:space="preserve"> developed as part of the assessment.                                                                              </w:t>
       </w:r>
       <w:r>
         <w:rPr>
@@ -3397,7 +3440,33 @@
         <w:rPr>
           <w:rFonts w:ascii="Quattrocento Sans" w:eastAsia="Quattrocento Sans" w:hAnsi="Quattrocento Sans" w:cs="Quattrocento Sans"/>
         </w:rPr>
-        <w:t xml:space="preserve">• Tables with relationships using some referential integrity constraints. There should be a minimum of five substantial tables and any number of smaller tables that you require to implement your database.                                                  </w:t>
+        <w:t xml:space="preserve">• </w:t>
+      </w:r>
+      <w:r>
+        <w:rPr>
+          <w:rFonts w:ascii="Quattrocento Sans" w:eastAsia="Quattrocento Sans" w:hAnsi="Quattrocento Sans" w:cs="Quattrocento Sans"/>
+          <w:highlight w:val="green"/>
+        </w:rPr>
+        <w:t>Tables with relationships</w:t>
+      </w:r>
+      <w:r>
+        <w:rPr>
+          <w:rFonts w:ascii="Quattrocento Sans" w:eastAsia="Quattrocento Sans" w:hAnsi="Quattrocento Sans" w:cs="Quattrocento Sans"/>
+        </w:rPr>
+        <w:t xml:space="preserve"> using some referential integrity constraints. There should be a minimum of </w:t>
+      </w:r>
+      <w:r>
+        <w:rPr>
+          <w:rFonts w:ascii="Quattrocento Sans" w:eastAsia="Quattrocento Sans" w:hAnsi="Quattrocento Sans" w:cs="Quattrocento Sans"/>
+          <w:highlight w:val="green"/>
+        </w:rPr>
+        <w:t>five substantial tables</w:t>
+      </w:r>
+      <w:r>
+        <w:rPr>
+          <w:rFonts w:ascii="Quattrocento Sans" w:eastAsia="Quattrocento Sans" w:hAnsi="Quattrocento Sans" w:cs="Quattrocento Sans"/>
+        </w:rPr>
+        <w:t xml:space="preserve"> and any number of smaller tables that you require to implement your database.                                                  </w:t>
       </w:r>
       <w:r>
         <w:rPr>
@@ -3423,6 +3492,86 @@
       <w:r>
         <w:rPr>
           <w:rFonts w:ascii="Quattrocento Sans" w:eastAsia="Quattrocento Sans" w:hAnsi="Quattrocento Sans" w:cs="Quattrocento Sans"/>
+          <w:noProof/>
+        </w:rPr>
+        <mc:AlternateContent>
+          <mc:Choice Requires="wps">
+            <w:drawing>
+              <wp:anchor distT="0" distB="0" distL="114300" distR="114300" simplePos="0" relativeHeight="251680768" behindDoc="0" locked="0" layoutInCell="1" allowOverlap="1" wp14:anchorId="6D80446F" wp14:editId="3250546E">
+                <wp:simplePos x="0" y="0"/>
+                <wp:positionH relativeFrom="rightMargin">
+                  <wp:posOffset>-443230</wp:posOffset>
+                </wp:positionH>
+                <wp:positionV relativeFrom="paragraph">
+                  <wp:posOffset>497205</wp:posOffset>
+                </wp:positionV>
+                <wp:extent cx="754380" cy="640080"/>
+                <wp:effectExtent l="38100" t="76200" r="26670" b="26670"/>
+                <wp:wrapNone/>
+                <wp:docPr id="1786571285" name="Connector: Curved 23"/>
+                <wp:cNvGraphicFramePr/>
+                <a:graphic xmlns:a="http://schemas.openxmlformats.org/drawingml/2006/main">
+                  <a:graphicData uri="http://schemas.microsoft.com/office/word/2010/wordprocessingShape">
+                    <wps:wsp>
+                      <wps:cNvCnPr/>
+                      <wps:spPr>
+                        <a:xfrm flipH="1" flipV="1">
+                          <a:off x="0" y="0"/>
+                          <a:ext cx="754380" cy="640080"/>
+                        </a:xfrm>
+                        <a:prstGeom prst="curvedConnector3">
+                          <a:avLst/>
+                        </a:prstGeom>
+                        <a:ln w="19050" cap="flat" cmpd="sng" algn="ctr">
+                          <a:solidFill>
+                            <a:schemeClr val="dk1"/>
+                          </a:solidFill>
+                          <a:prstDash val="solid"/>
+                          <a:round/>
+                          <a:headEnd type="none" w="med" len="med"/>
+                          <a:tailEnd type="arrow" w="med" len="med"/>
+                        </a:ln>
+                      </wps:spPr>
+                      <wps:style>
+                        <a:lnRef idx="0">
+                          <a:scrgbClr r="0" g="0" b="0"/>
+                        </a:lnRef>
+                        <a:fillRef idx="0">
+                          <a:scrgbClr r="0" g="0" b="0"/>
+                        </a:fillRef>
+                        <a:effectRef idx="0">
+                          <a:scrgbClr r="0" g="0" b="0"/>
+                        </a:effectRef>
+                        <a:fontRef idx="minor">
+                          <a:schemeClr val="tx1"/>
+                        </a:fontRef>
+                      </wps:style>
+                      <wps:bodyPr/>
+                    </wps:wsp>
+                  </a:graphicData>
+                </a:graphic>
+                <wp14:sizeRelH relativeFrom="margin">
+                  <wp14:pctWidth>0</wp14:pctWidth>
+                </wp14:sizeRelH>
+                <wp14:sizeRelV relativeFrom="margin">
+                  <wp14:pctHeight>0</wp14:pctHeight>
+                </wp14:sizeRelV>
+              </wp:anchor>
+            </w:drawing>
+          </mc:Choice>
+          <mc:Fallback>
+            <w:pict>
+              <v:shape w14:anchorId="113DB720" id="Connector: Curved 23" o:spid="_x0000_s1026" type="#_x0000_t38" style="position:absolute;margin-left:-34.9pt;margin-top:39.15pt;width:59.4pt;height:50.4pt;flip:x y;z-index:251680768;visibility:visible;mso-wrap-style:square;mso-width-percent:0;mso-height-percent:0;mso-wrap-distance-left:9pt;mso-wrap-distance-top:0;mso-wrap-distance-right:9pt;mso-wrap-distance-bottom:0;mso-position-horizontal:absolute;mso-position-horizontal-relative:right-margin-area;mso-position-vertical:absolute;mso-position-vertical-relative:text;mso-width-percent:0;mso-height-percent:0;mso-width-relative:margin;mso-height-relative:margin" o:gfxdata="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" adj="10800" strokecolor="black [3200]" strokeweight="1.5pt">
+                <v:stroke endarrow="open"/>
+                <w10:wrap anchorx="margin"/>
+              </v:shape>
+            </w:pict>
+          </mc:Fallback>
+        </mc:AlternateContent>
+      </w:r>
+      <w:r>
+        <w:rPr>
+          <w:rFonts w:ascii="Quattrocento Sans" w:eastAsia="Quattrocento Sans" w:hAnsi="Quattrocento Sans" w:cs="Quattrocento Sans"/>
         </w:rPr>
         <w:t>• Tables should be linked using an appropriate method in SQL</w:t>
       </w:r>
@@ -3436,7 +3585,33 @@
         <w:rPr>
           <w:rFonts w:ascii="Quattrocento Sans" w:eastAsia="Quattrocento Sans" w:hAnsi="Quattrocento Sans" w:cs="Quattrocento Sans"/>
         </w:rPr>
-        <w:t xml:space="preserve"> Server. Each table must have a minimum of 5 records per table. </w:t>
+        <w:t xml:space="preserve"> Server. Each table must have a </w:t>
+      </w:r>
+      <w:r>
+        <w:rPr>
+          <w:rFonts w:ascii="Quattrocento Sans" w:eastAsia="Quattrocento Sans" w:hAnsi="Quattrocento Sans" w:cs="Quattrocento Sans"/>
+          <w:highlight w:val="green"/>
+        </w:rPr>
+        <w:t>minimum of 5 records</w:t>
+      </w:r>
+      <w:r>
+        <w:rPr>
+          <w:rFonts w:ascii="Quattrocento Sans" w:eastAsia="Quattrocento Sans" w:hAnsi="Quattrocento Sans" w:cs="Quattrocento Sans"/>
+        </w:rPr>
+        <w:t xml:space="preserve"> </w:t>
+      </w:r>
+      <w:r>
+        <w:rPr>
+          <w:rFonts w:ascii="Quattrocento Sans" w:eastAsia="Quattrocento Sans" w:hAnsi="Quattrocento Sans" w:cs="Quattrocento Sans"/>
+          <w:highlight w:val="green"/>
+        </w:rPr>
+        <w:t>per table</w:t>
+      </w:r>
+      <w:r>
+        <w:rPr>
+          <w:rFonts w:ascii="Quattrocento Sans" w:eastAsia="Quattrocento Sans" w:hAnsi="Quattrocento Sans" w:cs="Quattrocento Sans"/>
+        </w:rPr>
+        <w:t xml:space="preserve">. </w:t>
       </w:r>
       <w:r>
         <w:rPr>
@@ -3455,7 +3630,40 @@
         <w:rPr>
           <w:rFonts w:ascii="Quattrocento Sans" w:eastAsia="Quattrocento Sans" w:hAnsi="Quattrocento Sans" w:cs="Quattrocento Sans"/>
         </w:rPr>
-        <w:t xml:space="preserve"> Explain which referential integrity constraints are used and why? Include Data Diagram that must match relational schema.                                            (5 marks)</w:t>
+        <w:t xml:space="preserve"> Explain </w:t>
+      </w:r>
+      <w:r>
+        <w:rPr>
+          <w:rFonts w:ascii="Quattrocento Sans" w:eastAsia="Quattrocento Sans" w:hAnsi="Quattrocento Sans" w:cs="Quattrocento Sans"/>
+          <w:highlight w:val="yellow"/>
+        </w:rPr>
+        <w:t>which referential integrity constraints are used</w:t>
+      </w:r>
+      <w:r>
+        <w:rPr>
+          <w:rFonts w:ascii="Quattrocento Sans" w:eastAsia="Quattrocento Sans" w:hAnsi="Quattrocento Sans" w:cs="Quattrocento Sans"/>
+        </w:rPr>
+        <w:t xml:space="preserve"> and </w:t>
+      </w:r>
+      <w:r>
+        <w:rPr>
+          <w:rFonts w:ascii="Quattrocento Sans" w:eastAsia="Quattrocento Sans" w:hAnsi="Quattrocento Sans" w:cs="Quattrocento Sans"/>
+          <w:highlight w:val="yellow"/>
+        </w:rPr>
+        <w:t xml:space="preserve">why? </w:t>
+      </w:r>
+      <w:r>
+        <w:rPr>
+          <w:rFonts w:ascii="Quattrocento Sans" w:eastAsia="Quattrocento Sans" w:hAnsi="Quattrocento Sans" w:cs="Quattrocento Sans"/>
+          <w:highlight w:val="red"/>
+        </w:rPr>
+        <w:t>Include Data Diagram</w:t>
+      </w:r>
+      <w:r>
+        <w:rPr>
+          <w:rFonts w:ascii="Quattrocento Sans" w:eastAsia="Quattrocento Sans" w:hAnsi="Quattrocento Sans" w:cs="Quattrocento Sans"/>
+        </w:rPr>
+        <w:t xml:space="preserve"> that must match relational schema.                                            (5 marks)</w:t>
       </w:r>
     </w:p>
     <w:p>
@@ -3478,6 +3686,160 @@
         <w:shd w:val="clear" w:color="auto" w:fill="FFFFFF"/>
         <w:spacing w:after="280"/>
       </w:pPr>
+      <w:r>
+        <w:rPr>
+          <w:rFonts w:ascii="Quattrocento Sans" w:eastAsia="Quattrocento Sans" w:hAnsi="Quattrocento Sans" w:cs="Quattrocento Sans"/>
+          <w:noProof/>
+        </w:rPr>
+        <mc:AlternateContent>
+          <mc:Choice Requires="wps">
+            <w:drawing>
+              <wp:anchor distT="0" distB="0" distL="114300" distR="114300" simplePos="0" relativeHeight="251679744" behindDoc="0" locked="0" layoutInCell="1" allowOverlap="1" wp14:anchorId="2C0AC437" wp14:editId="18E092FB">
+                <wp:simplePos x="0" y="0"/>
+                <wp:positionH relativeFrom="page">
+                  <wp:align>right</wp:align>
+                </wp:positionH>
+                <wp:positionV relativeFrom="paragraph">
+                  <wp:posOffset>63500</wp:posOffset>
+                </wp:positionV>
+                <wp:extent cx="1219200" cy="899160"/>
+                <wp:effectExtent l="0" t="0" r="0" b="0"/>
+                <wp:wrapNone/>
+                <wp:docPr id="1691119872" name="Oval 22"/>
+                <wp:cNvGraphicFramePr/>
+                <a:graphic xmlns:a="http://schemas.openxmlformats.org/drawingml/2006/main">
+                  <a:graphicData uri="http://schemas.microsoft.com/office/word/2010/wordprocessingShape">
+                    <wps:wsp>
+                      <wps:cNvSpPr/>
+                      <wps:spPr>
+                        <a:xfrm>
+                          <a:off x="0" y="0"/>
+                          <a:ext cx="1219200" cy="899160"/>
+                        </a:xfrm>
+                        <a:prstGeom prst="ellipse">
+                          <a:avLst/>
+                        </a:prstGeom>
+                        <a:solidFill>
+                          <a:schemeClr val="accent4">
+                            <a:alpha val="50000"/>
+                          </a:schemeClr>
+                        </a:solidFill>
+                        <a:ln>
+                          <a:noFill/>
+                        </a:ln>
+                      </wps:spPr>
+                      <wps:style>
+                        <a:lnRef idx="0">
+                          <a:scrgbClr r="0" g="0" b="0"/>
+                        </a:lnRef>
+                        <a:fillRef idx="0">
+                          <a:scrgbClr r="0" g="0" b="0"/>
+                        </a:fillRef>
+                        <a:effectRef idx="0">
+                          <a:scrgbClr r="0" g="0" b="0"/>
+                        </a:effectRef>
+                        <a:fontRef idx="minor">
+                          <a:schemeClr val="lt1"/>
+                        </a:fontRef>
+                      </wps:style>
+                      <wps:txbx>
+                        <w:txbxContent>
+                          <w:p>
+                            <w:pPr>
+                              <w:jc w:val="center"/>
+                              <w:rPr>
+                                <w:color w:val="000000" w:themeColor="text1"/>
+                                <w14:shadow w14:blurRad="38100" w14:dist="19050" w14:dir="2700000" w14:sx="100000" w14:sy="100000" w14:kx="0" w14:ky="0" w14:algn="tl">
+                                  <w14:schemeClr w14:val="dk1">
+                                    <w14:alpha w14:val="60000"/>
+                                  </w14:schemeClr>
+                                </w14:shadow>
+                                <w14:textOutline w14:w="0" w14:cap="flat" w14:cmpd="sng" w14:algn="ctr">
+                                  <w14:noFill/>
+                                  <w14:prstDash w14:val="solid"/>
+                                  <w14:round/>
+                                </w14:textOutline>
+                              </w:rPr>
+                            </w:pPr>
+                            <w:r>
+                              <w:rPr>
+                                <w:color w:val="000000" w:themeColor="text1"/>
+                                <w14:shadow w14:blurRad="38100" w14:dist="19050" w14:dir="2700000" w14:sx="100000" w14:sy="100000" w14:kx="0" w14:ky="0" w14:algn="tl">
+                                  <w14:schemeClr w14:val="dk1">
+                                    <w14:alpha w14:val="60000"/>
+                                  </w14:schemeClr>
+                                </w14:shadow>
+                                <w14:textOutline w14:w="0" w14:cap="flat" w14:cmpd="sng" w14:algn="ctr">
+                                  <w14:noFill/>
+                                  <w14:prstDash w14:val="solid"/>
+                                  <w14:round/>
+                                </w14:textOutline>
+                              </w:rPr>
+                              <w:t xml:space="preserve">DO I HAVE THAT </w:t>
+                            </w:r>
+                          </w:p>
+                        </w:txbxContent>
+                      </wps:txbx>
+                      <wps:bodyPr rot="0" spcFirstLastPara="0" vertOverflow="overflow" horzOverflow="overflow" vert="horz" wrap="square" lIns="91440" tIns="45720" rIns="91440" bIns="45720" numCol="1" spcCol="0" rtlCol="0" fromWordArt="0" anchor="ctr" anchorCtr="0" forceAA="0" compatLnSpc="1">
+                        <a:prstTxWarp prst="textNoShape">
+                          <a:avLst/>
+                        </a:prstTxWarp>
+                        <a:noAutofit/>
+                      </wps:bodyPr>
+                    </wps:wsp>
+                  </a:graphicData>
+                </a:graphic>
+              </wp:anchor>
+            </w:drawing>
+          </mc:Choice>
+          <mc:Fallback>
+            <w:pict>
+              <v:oval w14:anchorId="2C0AC437" id="Oval 22" o:spid="_x0000_s1034" style="position:absolute;left:0;text-align:left;margin-left:44.8pt;margin-top:5pt;width:96pt;height:70.8pt;z-index:251679744;visibility:visible;mso-wrap-style:square;mso-wrap-distance-left:9pt;mso-wrap-distance-top:0;mso-wrap-distance-right:9pt;mso-wrap-distance-bottom:0;mso-position-horizontal:right;mso-position-horizontal-relative:page;mso-position-vertical:absolute;mso-position-vertical-relative:text;v-text-anchor:middle" o:gfxdata="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" fillcolor="#ffc000 [3207]" stroked="f">
+                <v:fill opacity="32896f"/>
+                <v:textbox>
+                  <w:txbxContent>
+                    <w:p>
+                      <w:pPr>
+                        <w:jc w:val="center"/>
+                        <w:rPr>
+                          <w:color w:val="000000" w:themeColor="text1"/>
+                          <w14:shadow w14:blurRad="38100" w14:dist="19050" w14:dir="2700000" w14:sx="100000" w14:sy="100000" w14:kx="0" w14:ky="0" w14:algn="tl">
+                            <w14:schemeClr w14:val="dk1">
+                              <w14:alpha w14:val="60000"/>
+                            </w14:schemeClr>
+                          </w14:shadow>
+                          <w14:textOutline w14:w="0" w14:cap="flat" w14:cmpd="sng" w14:algn="ctr">
+                            <w14:noFill/>
+                            <w14:prstDash w14:val="solid"/>
+                            <w14:round/>
+                          </w14:textOutline>
+                        </w:rPr>
+                      </w:pPr>
+                      <w:r>
+                        <w:rPr>
+                          <w:color w:val="000000" w:themeColor="text1"/>
+                          <w14:shadow w14:blurRad="38100" w14:dist="19050" w14:dir="2700000" w14:sx="100000" w14:sy="100000" w14:kx="0" w14:ky="0" w14:algn="tl">
+                            <w14:schemeClr w14:val="dk1">
+                              <w14:alpha w14:val="60000"/>
+                            </w14:schemeClr>
+                          </w14:shadow>
+                          <w14:textOutline w14:w="0" w14:cap="flat" w14:cmpd="sng" w14:algn="ctr">
+                            <w14:noFill/>
+                            <w14:prstDash w14:val="solid"/>
+                            <w14:round/>
+                          </w14:textOutline>
+                        </w:rPr>
+                        <w:t xml:space="preserve">DO I HAVE THAT </w:t>
+                      </w:r>
+                    </w:p>
+                  </w:txbxContent>
+                </v:textbox>
+                <w10:wrap anchorx="page"/>
+              </v:oval>
+            </w:pict>
+          </mc:Fallback>
+        </mc:AlternateContent>
+      </w:r>
     </w:p>
     <w:p>
       <w:pPr>
@@ -3649,7 +4011,7 @@
           </mc:Choice>
           <mc:Fallback>
             <w:pict>
-              <v:roundrect w14:anchorId="06F915E6" id="Rectangle: Rounded Corners 14" o:spid="_x0000_s1034" style="position:absolute;left:0;text-align:left;margin-left:229.8pt;margin-top:38pt;width:280.8pt;height:131.4pt;z-index:251672576;visibility:visible;mso-wrap-style:square;mso-width-percent:0;mso-height-percent:0;mso-wrap-distance-left:9pt;mso-wrap-distance-top:0;mso-wrap-distance-right:9pt;mso-wrap-distance-bottom:0;mso-position-horizontal:absolute;mso-position-horizontal-relative:text;mso-position-vertical:absolute;mso-position-vertical-relative:text;mso-width-percent:0;mso-height-percent:0;mso-width-relative:margin;mso-height-relative:margin;v-text-anchor:middle" arcsize="10923f" o:gfxdata="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" fillcolor="#4472c4 [3208]" stroked="f">
+              <v:roundrect w14:anchorId="06F915E6" id="Rectangle: Rounded Corners 14" o:spid="_x0000_s1035" style="position:absolute;left:0;text-align:left;margin-left:229.8pt;margin-top:38pt;width:280.8pt;height:131.4pt;z-index:251672576;visibility:visible;mso-wrap-style:square;mso-width-percent:0;mso-height-percent:0;mso-wrap-distance-left:9pt;mso-wrap-distance-top:0;mso-wrap-distance-right:9pt;mso-wrap-distance-bottom:0;mso-position-horizontal:absolute;mso-position-horizontal-relative:text;mso-position-vertical:absolute;mso-position-vertical-relative:text;mso-width-percent:0;mso-height-percent:0;mso-width-relative:margin;mso-height-relative:margin;v-text-anchor:middle" arcsize="10923f" o:gfxdata="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" fillcolor="#4472c4 [3208]" stroked="f">
                 <v:fill opacity="32896f"/>
                 <v:textbox>
                   <w:txbxContent>
@@ -3778,7 +4140,7 @@
           </mc:Choice>
           <mc:Fallback>
             <w:pict>
-              <v:oval w14:anchorId="283347B3" id="Oval 15" o:spid="_x0000_s1035" style="position:absolute;left:0;text-align:left;margin-left:88.2pt;margin-top:15.15pt;width:160.2pt;height:165pt;z-index:251673600;visibility:visible;mso-wrap-style:square;mso-width-percent:0;mso-height-percent:0;mso-wrap-distance-left:9pt;mso-wrap-distance-top:0;mso-wrap-distance-right:9pt;mso-wrap-distance-bottom:0;mso-position-horizontal:absolute;mso-position-horizontal-relative:text;mso-position-vertical:absolute;mso-position-vertical-relative:text;mso-width-percent:0;mso-height-percent:0;mso-width-relative:margin;mso-height-relative:margin;v-text-anchor:middle" o:gfxdata="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" fillcolor="#ed7d31 [3205]" stroked="f">
+              <v:oval w14:anchorId="283347B3" id="Oval 15" o:spid="_x0000_s1036" style="position:absolute;left:0;text-align:left;margin-left:88.2pt;margin-top:15.15pt;width:160.2pt;height:165pt;z-index:251673600;visibility:visible;mso-wrap-style:square;mso-width-percent:0;mso-height-percent:0;mso-wrap-distance-left:9pt;mso-wrap-distance-top:0;mso-wrap-distance-right:9pt;mso-wrap-distance-bottom:0;mso-position-horizontal:absolute;mso-position-horizontal-relative:text;mso-position-vertical:absolute;mso-position-vertical-relative:text;mso-width-percent:0;mso-height-percent:0;mso-width-relative:margin;mso-height-relative:margin;v-text-anchor:middle" o:gfxdata="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" fillcolor="#ed7d31 [3205]" stroked="f">
                 <v:fill opacity="32896f"/>
                 <v:textbox>
                   <w:txbxContent>
@@ -3907,7 +4269,7 @@
           </mc:Choice>
           <mc:Fallback>
             <w:pict>
-              <v:roundrect w14:anchorId="102F6FCB" id="Rectangle: Rounded Corners 16" o:spid="_x0000_s1036" style="position:absolute;left:0;text-align:left;margin-left:14.4pt;margin-top:38.55pt;width:90.6pt;height:74.4pt;z-index:251674624;visibility:visible;mso-wrap-style:square;mso-width-percent:0;mso-height-percent:0;mso-wrap-distance-left:9pt;mso-wrap-distance-top:0;mso-wrap-distance-right:9pt;mso-wrap-distance-bottom:0;mso-position-horizontal:absolute;mso-position-horizontal-relative:text;mso-position-vertical:absolute;mso-position-vertical-relative:text;mso-width-percent:0;mso-height-percent:0;mso-width-relative:margin;mso-height-relative:margin;v-text-anchor:middle" arcsize="10923f" o:gfxdata="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" fillcolor="#ffd555 [2167]" strokecolor="#ffc000 [3207]" strokeweight=".5pt">
+              <v:roundrect w14:anchorId="102F6FCB" id="Rectangle: Rounded Corners 16" o:spid="_x0000_s1037" style="position:absolute;left:0;text-align:left;margin-left:14.4pt;margin-top:38.55pt;width:90.6pt;height:74.4pt;z-index:251674624;visibility:visible;mso-wrap-style:square;mso-width-percent:0;mso-height-percent:0;mso-wrap-distance-left:9pt;mso-wrap-distance-top:0;mso-wrap-distance-right:9pt;mso-wrap-distance-bottom:0;mso-position-horizontal:absolute;mso-position-horizontal-relative:text;mso-position-vertical:absolute;mso-position-vertical-relative:text;mso-width-percent:0;mso-height-percent:0;mso-width-relative:margin;mso-height-relative:margin;v-text-anchor:middle" arcsize="10923f" o:gfxdata="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" fillcolor="#ffd555 [2167]" strokecolor="#ffc000 [3207]" strokeweight=".5pt">
                 <v:fill color2="#ffcc31 [2615]" rotate="t" colors="0 #ffdd9c;.5 #ffd78e;1 #ffd479" focus="100%" type="gradient">
                   <o:fill v:ext="view" type="gradientUnscaled"/>
                 </v:fill>
@@ -4058,7 +4420,7 @@
           </mc:Choice>
           <mc:Fallback>
             <w:pict>
-              <v:roundrect w14:anchorId="76B33F12" id="Rectangle: Rounded Corners 17" o:spid="_x0000_s1037" style="position:absolute;left:0;text-align:left;margin-left:0;margin-top:33.7pt;width:168pt;height:87pt;z-index:251675648;visibility:visible;mso-wrap-style:square;mso-width-percent:0;mso-height-percent:0;mso-wrap-distance-left:9pt;mso-wrap-distance-top:0;mso-wrap-distance-right:9pt;mso-wrap-distance-bottom:0;mso-position-horizontal:left;mso-position-horizontal-relative:page;mso-position-vertical:absolute;mso-position-vertical-relative:text;mso-width-percent:0;mso-height-percent:0;mso-width-relative:margin;mso-height-relative:margin;v-text-anchor:middle" arcsize="10923f" o:gfxdata="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" fillcolor="#5b9bd5 [3204]" strokecolor="#091723 [484]" strokeweight="1pt">
+              <v:roundrect w14:anchorId="76B33F12" id="Rectangle: Rounded Corners 17" o:spid="_x0000_s1038" style="position:absolute;left:0;text-align:left;margin-left:0;margin-top:33.7pt;width:168pt;height:87pt;z-index:251675648;visibility:visible;mso-wrap-style:square;mso-width-percent:0;mso-height-percent:0;mso-wrap-distance-left:9pt;mso-wrap-distance-top:0;mso-wrap-distance-right:9pt;mso-wrap-distance-bottom:0;mso-position-horizontal:left;mso-position-horizontal-relative:page;mso-position-vertical:absolute;mso-position-vertical-relative:text;mso-width-percent:0;mso-height-percent:0;mso-width-relative:margin;mso-height-relative:margin;v-text-anchor:middle" arcsize="10923f" o:gfxdata="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" fillcolor="#5b9bd5 [3204]" strokecolor="#091723 [484]" strokeweight="1pt">
                 <v:stroke joinstyle="miter"/>
                 <v:textbox>
                   <w:txbxContent>
@@ -4214,7 +4576,7 @@
           </mc:Choice>
           <mc:Fallback>
             <w:pict>
-              <v:roundrect w14:anchorId="4F40FA15" id="Rectangle: Rounded Corners 18" o:spid="_x0000_s1038" style="position:absolute;left:0;text-align:left;margin-left:-10.2pt;margin-top:-56.9pt;width:196.8pt;height:57pt;z-index:251676672;visibility:visible;mso-wrap-style:square;mso-width-percent:0;mso-height-percent:0;mso-wrap-distance-left:9pt;mso-wrap-distance-top:0;mso-wrap-distance-right:9pt;mso-wrap-distance-bottom:0;mso-position-horizontal:absolute;mso-position-horizontal-relative:text;mso-position-vertical:absolute;mso-position-vertical-relative:text;mso-width-percent:0;mso-height-percent:0;mso-width-relative:margin;mso-height-relative:margin;v-text-anchor:middle" arcsize="10923f" o:gfxdata="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" fillcolor="#5b9bd5 [3204]" strokecolor="#091723 [484]" strokeweight="1pt">
+              <v:roundrect w14:anchorId="4F40FA15" id="Rectangle: Rounded Corners 18" o:spid="_x0000_s1039" style="position:absolute;left:0;text-align:left;margin-left:-10.2pt;margin-top:-56.9pt;width:196.8pt;height:57pt;z-index:251676672;visibility:visible;mso-wrap-style:square;mso-width-percent:0;mso-height-percent:0;mso-wrap-distance-left:9pt;mso-wrap-distance-top:0;mso-wrap-distance-right:9pt;mso-wrap-distance-bottom:0;mso-position-horizontal:absolute;mso-position-horizontal-relative:text;mso-position-vertical:absolute;mso-position-vertical-relative:text;mso-width-percent:0;mso-height-percent:0;mso-width-relative:margin;mso-height-relative:margin;v-text-anchor:middle" arcsize="10923f" o:gfxdata="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" fillcolor="#5b9bd5 [3204]" strokecolor="#091723 [484]" strokeweight="1pt">
                 <v:stroke joinstyle="miter"/>
                 <v:textbox>
                   <w:txbxContent>
@@ -4455,14 +4817,6 @@
         </w:rPr>
         <w:t>Testing and reviewing the database.                               (10 marks)</w:t>
       </w:r>
-    </w:p>
-    <w:p>
-      <w:pPr>
-        <w:rPr>
-          <w:rFonts w:ascii="TrebuchetMS-Bold" w:eastAsia="TrebuchetMS-Bold" w:hAnsi="TrebuchetMS-Bold" w:cs="TrebuchetMS-Bold"/>
-          <w:b/>
-        </w:rPr>
-      </w:pPr>
     </w:p>
     <w:p>
       <w:pPr>
@@ -13260,7 +13614,6 @@
   <w:style w:type="character" w:default="1" w:styleId="DefaultParagraphFont">
     <w:name w:val="Default Paragraph Font"/>
     <w:uiPriority w:val="1"/>
-    <w:semiHidden/>
     <w:unhideWhenUsed/>
   </w:style>
   <w:style w:type="table" w:default="1" w:styleId="TableNormal">

</xml_diff>